<commit_message>
Added note to copy mongoose.exe
</commit_message>
<xml_diff>
--- a/Creating_A_New_Ionic_Project.docx
+++ b/Creating_A_New_Ionic_Project.docx
@@ -414,7 +414,15 @@
         </w:numPr>
       </w:pPr>
       <w:r>
-        <w:t>Congrats, we just made a new app!</w:t>
+        <w:t xml:space="preserve">Don’t forget to copy a mongose.exe into that folder so that you can run it as a web </w:t>
+      </w:r>
+      <w:proofErr w:type="spellStart"/>
+      <w:r>
+        <w:t>servelet</w:t>
+      </w:r>
+      <w:proofErr w:type="spellEnd"/>
+      <w:r>
+        <w:t>!!!</w:t>
       </w:r>
       <w:bookmarkStart w:id="0" w:name="_GoBack"/>
       <w:bookmarkEnd w:id="0"/>

</xml_diff>